<commit_message>
fill in missing pubmed number
</commit_message>
<xml_diff>
--- a/fig/PRISMA_2020_flow_diagram_new_SRs_v1.docx
+++ b/fig/PRISMA_2020_flow_diagram_new_SRs_v1.docx
@@ -862,7 +862,7 @@
                                 <w:sz w:val="18"/>
                                 <w:szCs w:val="20"/>
                               </w:rPr>
-                              <w:t>PubMed</w:t>
+                              <w:t>423</w:t>
                             </w:r>
                             <w:r>
                               <w:rPr>
@@ -1174,7 +1174,7 @@
                           <w:sz w:val="18"/>
                           <w:szCs w:val="20"/>
                         </w:rPr>
-                        <w:t>PubMed</w:t>
+                        <w:t>423</w:t>
                       </w:r>
                       <w:r>
                         <w:rPr>

</xml_diff>